<commit_message>
docxparser empty paragraph returns newline, -> docx2html replace newlines w/ breaks, for_html property for indents, fix nbsp; in docx2html tab function, escape only if for_html is true, docxparser parse_tab return abstract tab function, docxhtml tab returns equivalent of single indent
</commit_message>
<xml_diff>
--- a/test.docx
+++ b/test.docx
@@ -3,124 +3,293 @@
 <w:document xmlns:wpc="http://schemas.microsoft.com/office/word/2010/wordprocessingCanvas" xmlns:mo="http://schemas.microsoft.com/office/mac/office/2008/main" xmlns:mc="http://schemas.openxmlformats.org/markup-compatibility/2006" xmlns:mv="urn:schemas-microsoft-com:mac:vml" xmlns:o="urn:schemas-microsoft-com:office:office" xmlns:r="http://schemas.openxmlformats.org/officeDocument/2006/relationships" xmlns:m="http://schemas.openxmlformats.org/officeDocument/2006/math" xmlns:v="urn:schemas-microsoft-com:vml" xmlns:wp14="http://schemas.microsoft.com/office/word/2010/wordprocessingDrawing" xmlns:wp="http://schemas.openxmlformats.org/drawingml/2006/wordprocessingDrawing" xmlns:w10="urn:schemas-microsoft-com:office:word" xmlns:w="http://schemas.openxmlformats.org/wordprocessingml/2006/main" xmlns:w14="http://schemas.microsoft.com/office/word/2010/wordml" xmlns:wpg="http://schemas.microsoft.com/office/word/2010/wordprocessingGroup" xmlns:wpi="http://schemas.microsoft.com/office/word/2010/wordprocessingInk" xmlns:wne="http://schemas.microsoft.com/office/word/2006/wordml" xmlns:wps="http://schemas.microsoft.com/office/word/2010/wordprocessingShape" mc:Ignorable="w14 wp14">
   <w:body>
     <w:p>
-      <w:r>
+      <w:pPr>
+        <w:ind w:left="3600" w:firstLine="720"/>
+        <w:rPr>
+          <w:rFonts w:ascii="Times" w:hAnsi="Times"/>
+        </w:rPr>
+      </w:pPr>
+      <w:r>
+        <w:rPr>
+          <w:rFonts w:ascii="Times" w:hAnsi="Times"/>
+        </w:rPr>
         <w:t>Left indent</w:t>
       </w:r>
     </w:p>
-    <w:p/>
-    <w:p/>
-    <w:p>
-      <w:r>
-        <w:t>This is a paragraph</w:t>
-      </w:r>
-      <w:r>
-        <w:t>.</w:t>
-      </w:r>
-    </w:p>
-    <w:p>
+    <w:p>
+      <w:pPr>
+        <w:ind w:left="3600" w:firstLine="720"/>
+        <w:rPr>
+          <w:rFonts w:ascii="Times" w:hAnsi="Times"/>
+        </w:rPr>
+      </w:pPr>
+    </w:p>
+    <w:p>
+      <w:pPr>
+        <w:ind w:left="720"/>
+        <w:rPr>
+          <w:rFonts w:ascii="Times" w:hAnsi="Times"/>
+        </w:rPr>
+      </w:pPr>
+      <w:r>
+        <w:rPr>
+          <w:rFonts w:ascii="Times" w:hAnsi="Times"/>
+        </w:rPr>
+        <w:t>Single indent</w:t>
+      </w:r>
+    </w:p>
+    <w:p>
+      <w:pPr>
+        <w:rPr>
+          <w:rFonts w:ascii="Times" w:hAnsi="Times"/>
+        </w:rPr>
+      </w:pPr>
+      <w:r>
+        <w:rPr>
+          <w:rFonts w:ascii="Times" w:hAnsi="Times"/>
+        </w:rPr>
+        <w:tab/>
+        <w:t>Single tab</w:t>
+      </w:r>
       <w:bookmarkStart w:id="0" w:name="_GoBack"/>
       <w:bookmarkEnd w:id="0"/>
     </w:p>
-    <w:p/>
-    <w:p>
-      <w:r>
+    <w:p>
+      <w:pPr>
+        <w:rPr>
+          <w:rFonts w:ascii="Times" w:hAnsi="Times"/>
+        </w:rPr>
+      </w:pPr>
+    </w:p>
+    <w:p>
+      <w:pPr>
+        <w:rPr>
+          <w:rFonts w:ascii="Times" w:hAnsi="Times"/>
+        </w:rPr>
+      </w:pPr>
+      <w:r>
+        <w:rPr>
+          <w:rFonts w:ascii="Times" w:hAnsi="Times"/>
+        </w:rPr>
+        <w:t>This is a paragraph</w:t>
+      </w:r>
+      <w:r>
+        <w:rPr>
+          <w:rFonts w:ascii="Times" w:hAnsi="Times"/>
+        </w:rPr>
+        <w:t>.</w:t>
+      </w:r>
+    </w:p>
+    <w:p>
+      <w:pPr>
+        <w:rPr>
+          <w:rFonts w:ascii="Times" w:hAnsi="Times"/>
+        </w:rPr>
+      </w:pPr>
+      <w:r>
+        <w:rPr>
+          <w:rFonts w:ascii="Times" w:hAnsi="Times"/>
+        </w:rPr>
+        <w:t>&lt;script&gt;alert(HI)&lt;/script&gt;</w:t>
+      </w:r>
+    </w:p>
+    <w:p>
+      <w:pPr>
+        <w:rPr>
+          <w:rFonts w:ascii="Times" w:hAnsi="Times"/>
+        </w:rPr>
+      </w:pPr>
+    </w:p>
+    <w:p>
+      <w:pPr>
+        <w:rPr>
+          <w:rFonts w:ascii="Times" w:hAnsi="Times"/>
+        </w:rPr>
+      </w:pPr>
+      <w:r>
+        <w:rPr>
+          <w:rFonts w:ascii="Times" w:hAnsi="Times"/>
+          <w:b/>
+        </w:rPr>
+        <w:t>This is the end</w:t>
+      </w:r>
+      <w:r>
+        <w:rPr>
+          <w:rFonts w:ascii="Times" w:hAnsi="Times"/>
+        </w:rPr>
+        <w:t xml:space="preserve"> of the</w:t>
+      </w:r>
+      <w:r>
+        <w:rPr>
+          <w:rFonts w:ascii="Times" w:hAnsi="Times"/>
+        </w:rPr>
         <w:t xml:space="preserve"> </w:t>
       </w:r>
-      <w:ins w:id="1" w:author="Sam Portnow" w:date="2013-01-29T14:31:00Z">
-        <w:r>
-          <w:rPr>
-            <w:b/>
-          </w:rPr>
-          <w:t>This is an insertion</w:t>
-        </w:r>
-        <w:r>
-          <w:t xml:space="preserve">. </w:t>
-        </w:r>
-      </w:ins>
-      <w:r>
-        <w:rPr>
-          <w:b/>
-        </w:rPr>
-        <w:t xml:space="preserve">This is </w:t>
-      </w:r>
-      <w:del w:id="2" w:author="Sam Portnow" w:date="2013-02-05T18:50:00Z">
-        <w:r>
-          <w:rPr>
-            <w:b/>
-          </w:rPr>
-          <w:delText>the</w:delText>
-        </w:r>
-      </w:del>
-      <w:r>
-        <w:rPr>
-          <w:b/>
-        </w:rPr>
-        <w:t xml:space="preserve"> end</w:t>
-      </w:r>
-      <w:r>
-        <w:t xml:space="preserve"> of the</w:t>
-      </w:r>
-      <w:ins w:id="3" w:author="Sam Portnow" w:date="2013-01-29T14:31:00Z">
-        <w:r>
-          <w:t xml:space="preserve"> inserted</w:t>
-        </w:r>
-      </w:ins>
-      <w:r>
-        <w:t xml:space="preserve"> paragraph.</w:t>
-      </w:r>
-    </w:p>
-    <w:p/>
-    <w:p/>
-    <w:p/>
-    <w:p>
-      <w:r>
-        <w:t xml:space="preserve">This is the </w:t>
-      </w:r>
-      <w:commentRangeStart w:id="4"/>
-      <w:r>
-        <w:t>second</w:t>
-      </w:r>
-      <w:commentRangeEnd w:id="4"/>
-      <w:r>
-        <w:commentReference w:id="4"/>
-      </w:r>
-      <w:r>
-        <w:t xml:space="preserve"> paragraph.</w:t>
-      </w:r>
-    </w:p>
-    <w:p/>
-    <w:p>
-      <w:r>
+      <w:r>
+        <w:rPr>
+          <w:rFonts w:ascii="Times" w:hAnsi="Times"/>
+        </w:rPr>
+        <w:t>paragraph.</w:t>
+      </w:r>
+    </w:p>
+    <w:p>
+      <w:pPr>
+        <w:rPr>
+          <w:rFonts w:ascii="Times" w:hAnsi="Times"/>
+        </w:rPr>
+      </w:pPr>
+    </w:p>
+    <w:p>
+      <w:pPr>
+        <w:pStyle w:val="Heading2"/>
+      </w:pPr>
+      <w:r>
+        <w:t>Header for ya</w:t>
+      </w:r>
+    </w:p>
+    <w:p>
+      <w:pPr>
+        <w:rPr>
+          <w:rFonts w:ascii="Times" w:hAnsi="Times"/>
+        </w:rPr>
+      </w:pPr>
+    </w:p>
+    <w:p>
+      <w:pPr>
+        <w:rPr>
+          <w:rFonts w:ascii="Times" w:hAnsi="Times"/>
+        </w:rPr>
+      </w:pPr>
+      <w:r>
+        <w:rPr>
+          <w:rFonts w:ascii="Times" w:hAnsi="Times"/>
+        </w:rPr>
+        <w:t>Here is another paragraph without a paragraph below</w:t>
+      </w:r>
+    </w:p>
+    <w:p>
+      <w:pPr>
+        <w:rPr>
+          <w:rFonts w:ascii="Times" w:hAnsi="Times"/>
+        </w:rPr>
+      </w:pPr>
+      <w:r>
+        <w:rPr>
+          <w:rFonts w:ascii="Times" w:hAnsi="Times"/>
+        </w:rPr>
+        <w:t xml:space="preserve">This is probably one </w:t>
+      </w:r>
+      <w:r>
+        <w:rPr>
+          <w:rFonts w:ascii="Times" w:hAnsi="Times"/>
+        </w:rPr>
+        <w:t>too</w:t>
+      </w:r>
+    </w:p>
+    <w:p>
+      <w:pPr>
+        <w:rPr>
+          <w:rFonts w:ascii="Times" w:hAnsi="Times"/>
+        </w:rPr>
+      </w:pPr>
+    </w:p>
+    <w:p>
+      <w:pPr>
+        <w:rPr>
+          <w:rFonts w:ascii="Times" w:hAnsi="Times"/>
+        </w:rPr>
+      </w:pPr>
+    </w:p>
+    <w:p>
+      <w:pPr>
+        <w:rPr>
+          <w:rFonts w:ascii="Times" w:hAnsi="Times"/>
+        </w:rPr>
+      </w:pPr>
+    </w:p>
+    <w:p>
+      <w:pPr>
+        <w:rPr>
+          <w:rFonts w:ascii="Times" w:hAnsi="Times"/>
+        </w:rPr>
+      </w:pPr>
+      <w:r>
+        <w:rPr>
+          <w:rFonts w:ascii="Times" w:hAnsi="Times"/>
+        </w:rPr>
+        <w:t>This is the second paragraph.</w:t>
+      </w:r>
+    </w:p>
+    <w:p>
+      <w:pPr>
+        <w:rPr>
+          <w:rFonts w:ascii="Times" w:hAnsi="Times"/>
+        </w:rPr>
+      </w:pPr>
+    </w:p>
+    <w:p>
+      <w:pPr>
+        <w:rPr>
+          <w:rFonts w:ascii="Times" w:hAnsi="Times"/>
+        </w:rPr>
+      </w:pPr>
+      <w:r>
+        <w:rPr>
+          <w:rFonts w:ascii="Times" w:hAnsi="Times"/>
+        </w:rPr>
         <w:tab/>
         <w:t xml:space="preserve">This is tabbed text. </w:t>
       </w:r>
       <w:r>
+        <w:rPr>
+          <w:rFonts w:ascii="Times" w:hAnsi="Times"/>
+        </w:rPr>
         <w:tab/>
         <w:t>This is outside text.</w:t>
       </w:r>
       <w:r>
+        <w:rPr>
+          <w:rFonts w:ascii="Times" w:hAnsi="Times"/>
+        </w:rPr>
         <w:tab/>
       </w:r>
       <w:r>
+        <w:rPr>
+          <w:rFonts w:ascii="Times" w:hAnsi="Times"/>
+        </w:rPr>
         <w:tab/>
         <w:t>Two tabs.</w:t>
       </w:r>
       <w:r>
+        <w:rPr>
+          <w:rFonts w:ascii="Times" w:hAnsi="Times"/>
+        </w:rPr>
         <w:tab/>
       </w:r>
       <w:r>
+        <w:rPr>
+          <w:rFonts w:ascii="Times" w:hAnsi="Times"/>
+        </w:rPr>
         <w:tab/>
       </w:r>
     </w:p>
-    <w:p/>
-    <w:p>
-      <w:pPr>
-        <w:rPr>
+    <w:p>
+      <w:pPr>
+        <w:rPr>
+          <w:rFonts w:ascii="Times" w:hAnsi="Times"/>
+        </w:rPr>
+      </w:pPr>
+    </w:p>
+    <w:p>
+      <w:pPr>
+        <w:rPr>
+          <w:rFonts w:ascii="Times" w:hAnsi="Times"/>
           <w:u w:val="single"/>
         </w:rPr>
       </w:pPr>
       <w:r>
         <w:rPr>
+          <w:rFonts w:ascii="Times" w:hAnsi="Times"/>
           <w:u w:val="single"/>
         </w:rPr>
         <w:t>This is underline text.</w:t>
@@ -129,30 +298,48 @@
     <w:p>
       <w:pPr>
         <w:rPr>
+          <w:rFonts w:ascii="Times" w:hAnsi="Times"/>
           <w:u w:val="single"/>
         </w:rPr>
       </w:pPr>
     </w:p>
     <w:p>
-      <w:r>
-        <w:rPr>
+      <w:pPr>
+        <w:rPr>
+          <w:rFonts w:ascii="Times" w:hAnsi="Times"/>
+        </w:rPr>
+      </w:pPr>
+      <w:r>
+        <w:rPr>
+          <w:rFonts w:ascii="Times" w:hAnsi="Times"/>
           <w:i/>
         </w:rPr>
         <w:t>This is italic text</w:t>
       </w:r>
       <w:r>
+        <w:rPr>
+          <w:rFonts w:ascii="Times" w:hAnsi="Times"/>
+        </w:rPr>
         <w:t xml:space="preserve">. </w:t>
       </w:r>
     </w:p>
-    <w:p/>
-    <w:p>
-      <w:pPr>
-        <w:rPr>
+    <w:p>
+      <w:pPr>
+        <w:rPr>
+          <w:rFonts w:ascii="Times" w:hAnsi="Times"/>
+        </w:rPr>
+      </w:pPr>
+    </w:p>
+    <w:p>
+      <w:pPr>
+        <w:rPr>
+          <w:rFonts w:ascii="Times" w:hAnsi="Times"/>
           <w:b/>
         </w:rPr>
       </w:pPr>
       <w:r>
         <w:rPr>
+          <w:rFonts w:ascii="Times" w:hAnsi="Times"/>
           <w:b/>
         </w:rPr>
         <w:t>This is bold text.</w:t>
@@ -161,6 +348,7 @@
     <w:p>
       <w:pPr>
         <w:rPr>
+          <w:rFonts w:ascii="Times" w:hAnsi="Times"/>
           <w:b/>
         </w:rPr>
       </w:pPr>
@@ -168,42 +356,70 @@
     <w:p>
       <w:pPr>
         <w:rPr>
+          <w:rFonts w:ascii="Times" w:hAnsi="Times"/>
           <w:i/>
         </w:rPr>
       </w:pPr>
       <w:r>
+        <w:rPr>
+          <w:rFonts w:ascii="Times" w:hAnsi="Times"/>
+        </w:rPr>
         <w:tab/>
       </w:r>
       <w:r>
+        <w:rPr>
+          <w:rFonts w:ascii="Times" w:hAnsi="Times"/>
+        </w:rPr>
         <w:tab/>
       </w:r>
       <w:r>
         <w:rPr>
+          <w:rFonts w:ascii="Times" w:hAnsi="Times"/>
           <w:i/>
         </w:rPr>
         <w:t xml:space="preserve">This is tabbed and italics. </w:t>
       </w:r>
     </w:p>
-    <w:p/>
-    <w:p/>
+    <w:p>
+      <w:pPr>
+        <w:rPr>
+          <w:rFonts w:ascii="Times" w:hAnsi="Times"/>
+        </w:rPr>
+      </w:pPr>
+    </w:p>
+    <w:p>
+      <w:pPr>
+        <w:rPr>
+          <w:rFonts w:ascii="Times" w:hAnsi="Times"/>
+        </w:rPr>
+      </w:pPr>
+    </w:p>
     <w:p>
       <w:pPr>
         <w:numPr>
           <w:ilvl w:val="0"/>
           <w:numId w:val="8"/>
         </w:numPr>
-      </w:pPr>
-      <w:r>
+        <w:rPr>
+          <w:rFonts w:ascii="Times" w:hAnsi="Times"/>
+        </w:rPr>
+      </w:pPr>
+      <w:r>
+        <w:rPr>
+          <w:rFonts w:ascii="Times" w:hAnsi="Times"/>
+        </w:rPr>
         <w:t xml:space="preserve">This is the </w:t>
       </w:r>
       <w:r>
         <w:rPr>
+          <w:rFonts w:ascii="Times" w:hAnsi="Times"/>
           <w:b/>
         </w:rPr>
         <w:t xml:space="preserve">first </w:t>
       </w:r>
       <w:r>
         <w:rPr>
+          <w:rFonts w:ascii="Times" w:hAnsi="Times"/>
           <w:b/>
           <w:i/>
         </w:rPr>
@@ -216,8 +432,14 @@
           <w:ilvl w:val="0"/>
           <w:numId w:val="8"/>
         </w:numPr>
-      </w:pPr>
-      <w:r>
+        <w:rPr>
+          <w:rFonts w:ascii="Times" w:hAnsi="Times"/>
+        </w:rPr>
+      </w:pPr>
+      <w:r>
+        <w:rPr>
+          <w:rFonts w:ascii="Times" w:hAnsi="Times"/>
+        </w:rPr>
         <w:t>And the second</w:t>
       </w:r>
     </w:p>
@@ -227,14 +449,34 @@
           <w:ilvl w:val="0"/>
           <w:numId w:val="8"/>
         </w:numPr>
-      </w:pPr>
-      <w:r>
+        <w:rPr>
+          <w:rFonts w:ascii="Times" w:hAnsi="Times"/>
+        </w:rPr>
+      </w:pPr>
+      <w:r>
+        <w:rPr>
+          <w:rFonts w:ascii="Times" w:hAnsi="Times"/>
+        </w:rPr>
         <w:t>And it should be the same as this next one</w:t>
       </w:r>
     </w:p>
-    <w:p/>
-    <w:p>
-      <w:r>
+    <w:p>
+      <w:pPr>
+        <w:rPr>
+          <w:rFonts w:ascii="Times" w:hAnsi="Times"/>
+        </w:rPr>
+      </w:pPr>
+    </w:p>
+    <w:p>
+      <w:pPr>
+        <w:rPr>
+          <w:rFonts w:ascii="Times" w:hAnsi="Times"/>
+        </w:rPr>
+      </w:pPr>
+      <w:r>
+        <w:rPr>
+          <w:rFonts w:ascii="Times" w:hAnsi="Times"/>
+        </w:rPr>
         <w:tab/>
       </w:r>
     </w:p>
@@ -244,8 +486,14 @@
           <w:ilvl w:val="0"/>
           <w:numId w:val="4"/>
         </w:numPr>
-      </w:pPr>
-      <w:r>
+        <w:rPr>
+          <w:rFonts w:ascii="Times" w:hAnsi="Times"/>
+        </w:rPr>
+      </w:pPr>
+      <w:r>
+        <w:rPr>
+          <w:rFonts w:ascii="Times" w:hAnsi="Times"/>
+        </w:rPr>
         <w:t>And this is a</w:t>
       </w:r>
     </w:p>
@@ -255,8 +503,14 @@
           <w:ilvl w:val="0"/>
           <w:numId w:val="4"/>
         </w:numPr>
-      </w:pPr>
-      <w:r>
+        <w:rPr>
+          <w:rFonts w:ascii="Times" w:hAnsi="Times"/>
+        </w:rPr>
+      </w:pPr>
+      <w:r>
+        <w:rPr>
+          <w:rFonts w:ascii="Times" w:hAnsi="Times"/>
+        </w:rPr>
         <w:t>And this is b</w:t>
       </w:r>
     </w:p>
@@ -266,20 +520,38 @@
           <w:ilvl w:val="0"/>
           <w:numId w:val="4"/>
         </w:numPr>
-      </w:pPr>
-      <w:r>
+        <w:rPr>
+          <w:rFonts w:ascii="Times" w:hAnsi="Times"/>
+        </w:rPr>
+      </w:pPr>
+      <w:r>
+        <w:rPr>
+          <w:rFonts w:ascii="Times" w:hAnsi="Times"/>
+        </w:rPr>
         <w:t>And this is c</w:t>
       </w:r>
     </w:p>
-    <w:p/>
+    <w:p>
+      <w:pPr>
+        <w:rPr>
+          <w:rFonts w:ascii="Times" w:hAnsi="Times"/>
+        </w:rPr>
+      </w:pPr>
+    </w:p>
     <w:p>
       <w:pPr>
         <w:numPr>
           <w:ilvl w:val="0"/>
           <w:numId w:val="1"/>
         </w:numPr>
-      </w:pPr>
-      <w:r>
+        <w:rPr>
+          <w:rFonts w:ascii="Times" w:hAnsi="Times"/>
+        </w:rPr>
+      </w:pPr>
+      <w:r>
+        <w:rPr>
+          <w:rFonts w:ascii="Times" w:hAnsi="Times"/>
+        </w:rPr>
         <w:t>First element</w:t>
       </w:r>
     </w:p>
@@ -289,8 +561,14 @@
           <w:ilvl w:val="0"/>
           <w:numId w:val="1"/>
         </w:numPr>
-      </w:pPr>
-      <w:r>
+        <w:rPr>
+          <w:rFonts w:ascii="Times" w:hAnsi="Times"/>
+        </w:rPr>
+      </w:pPr>
+      <w:r>
+        <w:rPr>
+          <w:rFonts w:ascii="Times" w:hAnsi="Times"/>
+        </w:rPr>
         <w:t>Second element</w:t>
       </w:r>
     </w:p>
@@ -300,8 +578,14 @@
           <w:ilvl w:val="0"/>
           <w:numId w:val="1"/>
         </w:numPr>
-      </w:pPr>
-      <w:r>
+        <w:rPr>
+          <w:rFonts w:ascii="Times" w:hAnsi="Times"/>
+        </w:rPr>
+      </w:pPr>
+      <w:r>
+        <w:rPr>
+          <w:rFonts w:ascii="Times" w:hAnsi="Times"/>
+        </w:rPr>
         <w:t xml:space="preserve">Third element </w:t>
       </w:r>
     </w:p>
@@ -311,23 +595,39 @@
           <w:ilvl w:val="0"/>
           <w:numId w:val="1"/>
         </w:numPr>
-      </w:pPr>
-      <w:r>
-        <w:rPr>
+        <w:rPr>
+          <w:rFonts w:ascii="Times" w:hAnsi="Times"/>
+        </w:rPr>
+      </w:pPr>
+      <w:r>
+        <w:rPr>
+          <w:rFonts w:ascii="Times" w:hAnsi="Times"/>
           <w:i/>
         </w:rPr>
         <w:t>What if the third element is in italics?</w:t>
       </w:r>
     </w:p>
-    <w:p/>
+    <w:p>
+      <w:pPr>
+        <w:rPr>
+          <w:rFonts w:ascii="Times" w:hAnsi="Times"/>
+        </w:rPr>
+      </w:pPr>
+    </w:p>
     <w:p>
       <w:pPr>
         <w:numPr>
           <w:ilvl w:val="0"/>
           <w:numId w:val="2"/>
         </w:numPr>
-      </w:pPr>
-      <w:r>
+        <w:rPr>
+          <w:rFonts w:ascii="Times" w:hAnsi="Times"/>
+        </w:rPr>
+      </w:pPr>
+      <w:r>
+        <w:rPr>
+          <w:rFonts w:ascii="Times" w:hAnsi="Times"/>
+        </w:rPr>
         <w:t>This is a</w:t>
       </w:r>
     </w:p>
@@ -337,8 +637,14 @@
           <w:ilvl w:val="0"/>
           <w:numId w:val="2"/>
         </w:numPr>
-      </w:pPr>
-      <w:r>
+        <w:rPr>
+          <w:rFonts w:ascii="Times" w:hAnsi="Times"/>
+        </w:rPr>
+      </w:pPr>
+      <w:r>
+        <w:rPr>
+          <w:rFonts w:ascii="Times" w:hAnsi="Times"/>
+        </w:rPr>
         <w:t>This b</w:t>
       </w:r>
     </w:p>
@@ -348,8 +654,15 @@
           <w:ilvl w:val="0"/>
           <w:numId w:val="2"/>
         </w:numPr>
-      </w:pPr>
-      <w:r>
+        <w:rPr>
+          <w:rFonts w:ascii="Times" w:hAnsi="Times"/>
+        </w:rPr>
+      </w:pPr>
+      <w:r>
+        <w:rPr>
+          <w:rFonts w:ascii="Times" w:hAnsi="Times"/>
+        </w:rPr>
+        <w:lastRenderedPageBreak/>
         <w:t>This is c</w:t>
       </w:r>
     </w:p>
@@ -359,8 +672,14 @@
           <w:ilvl w:val="0"/>
           <w:numId w:val="3"/>
         </w:numPr>
-      </w:pPr>
-      <w:r>
+        <w:rPr>
+          <w:rFonts w:ascii="Times" w:hAnsi="Times"/>
+        </w:rPr>
+      </w:pPr>
+      <w:r>
+        <w:rPr>
+          <w:rFonts w:ascii="Times" w:hAnsi="Times"/>
+        </w:rPr>
         <w:t>This is roman 1</w:t>
       </w:r>
     </w:p>
@@ -370,8 +689,14 @@
           <w:ilvl w:val="0"/>
           <w:numId w:val="3"/>
         </w:numPr>
-      </w:pPr>
-      <w:r>
+        <w:rPr>
+          <w:rFonts w:ascii="Times" w:hAnsi="Times"/>
+        </w:rPr>
+      </w:pPr>
+      <w:r>
+        <w:rPr>
+          <w:rFonts w:ascii="Times" w:hAnsi="Times"/>
+        </w:rPr>
         <w:t>This is roman 2</w:t>
       </w:r>
     </w:p>
@@ -381,20 +706,38 @@
           <w:ilvl w:val="0"/>
           <w:numId w:val="3"/>
         </w:numPr>
-      </w:pPr>
-      <w:r>
+        <w:rPr>
+          <w:rFonts w:ascii="Times" w:hAnsi="Times"/>
+        </w:rPr>
+      </w:pPr>
+      <w:r>
+        <w:rPr>
+          <w:rFonts w:ascii="Times" w:hAnsi="Times"/>
+        </w:rPr>
         <w:t>This is roman 3</w:t>
       </w:r>
     </w:p>
-    <w:p/>
+    <w:p>
+      <w:pPr>
+        <w:rPr>
+          <w:rFonts w:ascii="Times" w:hAnsi="Times"/>
+        </w:rPr>
+      </w:pPr>
+    </w:p>
     <w:p>
       <w:pPr>
         <w:numPr>
           <w:ilvl w:val="0"/>
           <w:numId w:val="5"/>
         </w:numPr>
-      </w:pPr>
-      <w:r>
+        <w:rPr>
+          <w:rFonts w:ascii="Times" w:hAnsi="Times"/>
+        </w:rPr>
+      </w:pPr>
+      <w:r>
+        <w:rPr>
+          <w:rFonts w:ascii="Times" w:hAnsi="Times"/>
+        </w:rPr>
         <w:t>This is a bullet</w:t>
       </w:r>
     </w:p>
@@ -404,8 +747,14 @@
           <w:ilvl w:val="0"/>
           <w:numId w:val="5"/>
         </w:numPr>
-      </w:pPr>
-      <w:r>
+        <w:rPr>
+          <w:rFonts w:ascii="Times" w:hAnsi="Times"/>
+        </w:rPr>
+      </w:pPr>
+      <w:r>
+        <w:rPr>
+          <w:rFonts w:ascii="Times" w:hAnsi="Times"/>
+        </w:rPr>
         <w:t>And this is a bullet</w:t>
       </w:r>
     </w:p>
@@ -415,21 +764,38 @@
           <w:ilvl w:val="0"/>
           <w:numId w:val="5"/>
         </w:numPr>
-      </w:pPr>
-      <w:r>
+        <w:rPr>
+          <w:rFonts w:ascii="Times" w:hAnsi="Times"/>
+        </w:rPr>
+      </w:pPr>
+      <w:r>
+        <w:rPr>
+          <w:rFonts w:ascii="Times" w:hAnsi="Times"/>
+        </w:rPr>
         <w:t>And I am a bullet as well</w:t>
       </w:r>
     </w:p>
-    <w:p/>
+    <w:p>
+      <w:pPr>
+        <w:rPr>
+          <w:rFonts w:ascii="Times" w:hAnsi="Times"/>
+        </w:rPr>
+      </w:pPr>
+    </w:p>
     <w:p>
       <w:pPr>
         <w:numPr>
           <w:ilvl w:val="0"/>
           <w:numId w:val="6"/>
         </w:numPr>
-      </w:pPr>
-      <w:r>
-        <w:lastRenderedPageBreak/>
+        <w:rPr>
+          <w:rFonts w:ascii="Times" w:hAnsi="Times"/>
+        </w:rPr>
+      </w:pPr>
+      <w:r>
+        <w:rPr>
+          <w:rFonts w:ascii="Times" w:hAnsi="Times"/>
+        </w:rPr>
         <w:t xml:space="preserve">Try with parentheses </w:t>
       </w:r>
     </w:p>
@@ -439,8 +805,14 @@
           <w:ilvl w:val="0"/>
           <w:numId w:val="6"/>
         </w:numPr>
-      </w:pPr>
-      <w:r>
+        <w:rPr>
+          <w:rFonts w:ascii="Times" w:hAnsi="Times"/>
+        </w:rPr>
+      </w:pPr>
+      <w:r>
+        <w:rPr>
+          <w:rFonts w:ascii="Times" w:hAnsi="Times"/>
+        </w:rPr>
         <w:t xml:space="preserve">Second with parentheses </w:t>
       </w:r>
     </w:p>
@@ -450,25 +822,51 @@
           <w:ilvl w:val="0"/>
           <w:numId w:val="6"/>
         </w:numPr>
-      </w:pPr>
-      <w:r>
+        <w:rPr>
+          <w:rFonts w:ascii="Times" w:hAnsi="Times"/>
+        </w:rPr>
+      </w:pPr>
+      <w:r>
+        <w:rPr>
+          <w:rFonts w:ascii="Times" w:hAnsi="Times"/>
+        </w:rPr>
         <w:t>Third with parentheses</w:t>
       </w:r>
     </w:p>
     <w:p>
-      <w:r>
+      <w:pPr>
+        <w:rPr>
+          <w:rFonts w:ascii="Times" w:hAnsi="Times"/>
+        </w:rPr>
+      </w:pPr>
+      <w:r>
+        <w:rPr>
+          <w:rFonts w:ascii="Times" w:hAnsi="Times"/>
+        </w:rPr>
         <w:br w:type="page"/>
       </w:r>
     </w:p>
-    <w:p/>
+    <w:p>
+      <w:pPr>
+        <w:rPr>
+          <w:rFonts w:ascii="Times" w:hAnsi="Times"/>
+        </w:rPr>
+      </w:pPr>
+    </w:p>
     <w:p>
       <w:pPr>
         <w:numPr>
           <w:ilvl w:val="0"/>
           <w:numId w:val="7"/>
         </w:numPr>
-      </w:pPr>
-      <w:r>
+        <w:rPr>
+          <w:rFonts w:ascii="Times" w:hAnsi="Times"/>
+        </w:rPr>
+      </w:pPr>
+      <w:r>
+        <w:rPr>
+          <w:rFonts w:ascii="Times" w:hAnsi="Times"/>
+        </w:rPr>
         <w:t>Try again</w:t>
       </w:r>
     </w:p>
@@ -478,8 +876,14 @@
           <w:ilvl w:val="0"/>
           <w:numId w:val="7"/>
         </w:numPr>
-      </w:pPr>
-      <w:r>
+        <w:rPr>
+          <w:rFonts w:ascii="Times" w:hAnsi="Times"/>
+        </w:rPr>
+      </w:pPr>
+      <w:r>
+        <w:rPr>
+          <w:rFonts w:ascii="Times" w:hAnsi="Times"/>
+        </w:rPr>
         <w:t>And try again</w:t>
       </w:r>
     </w:p>
@@ -489,8 +893,14 @@
           <w:ilvl w:val="0"/>
           <w:numId w:val="7"/>
         </w:numPr>
-      </w:pPr>
-      <w:r>
+        <w:rPr>
+          <w:rFonts w:ascii="Times" w:hAnsi="Times"/>
+        </w:rPr>
+      </w:pPr>
+      <w:r>
+        <w:rPr>
+          <w:rFonts w:ascii="Times" w:hAnsi="Times"/>
+        </w:rPr>
         <w:t>And again</w:t>
       </w:r>
     </w:p>
@@ -500,15 +910,31 @@
           <w:ilvl w:val="0"/>
           <w:numId w:val="7"/>
         </w:numPr>
-      </w:pPr>
-      <w:proofErr w:type="spellStart"/>
-      <w:r>
+        <w:rPr>
+          <w:rFonts w:ascii="Times" w:hAnsi="Times"/>
+        </w:rPr>
+      </w:pPr>
+      <w:r>
+        <w:rPr>
+          <w:rFonts w:ascii="Times" w:hAnsi="Times"/>
+        </w:rPr>
         <w:t>Hhhhh</w:t>
       </w:r>
-      <w:proofErr w:type="spellEnd"/>
-    </w:p>
-    <w:p/>
-    <w:p/>
+    </w:p>
+    <w:p>
+      <w:pPr>
+        <w:rPr>
+          <w:rFonts w:ascii="Times" w:hAnsi="Times"/>
+        </w:rPr>
+      </w:pPr>
+    </w:p>
+    <w:p>
+      <w:pPr>
+        <w:rPr>
+          <w:rFonts w:ascii="Times" w:hAnsi="Times"/>
+        </w:rPr>
+      </w:pPr>
+    </w:p>
     <w:tbl>
       <w:tblPr>
         <w:tblStyle w:val="TableGrid"/>
@@ -525,14 +951,28 @@
           <w:tcPr>
             <w:tcW w:w="2952" w:type="dxa"/>
           </w:tcPr>
-          <w:p/>
+          <w:p>
+            <w:pPr>
+              <w:rPr>
+                <w:rFonts w:ascii="Times" w:hAnsi="Times"/>
+              </w:rPr>
+            </w:pPr>
+          </w:p>
         </w:tc>
         <w:tc>
           <w:tcPr>
             <w:tcW w:w="2952" w:type="dxa"/>
           </w:tcPr>
           <w:p>
+            <w:pPr>
+              <w:rPr>
+                <w:rFonts w:ascii="Times" w:hAnsi="Times"/>
+              </w:rPr>
+            </w:pPr>
             <w:r>
+              <w:rPr>
+                <w:rFonts w:ascii="Times" w:hAnsi="Times"/>
+              </w:rPr>
               <w:t>Column 1</w:t>
             </w:r>
           </w:p>
@@ -542,7 +982,15 @@
             <w:tcW w:w="2952" w:type="dxa"/>
           </w:tcPr>
           <w:p>
+            <w:pPr>
+              <w:rPr>
+                <w:rFonts w:ascii="Times" w:hAnsi="Times"/>
+              </w:rPr>
+            </w:pPr>
             <w:r>
+              <w:rPr>
+                <w:rFonts w:ascii="Times" w:hAnsi="Times"/>
+              </w:rPr>
               <w:t>Column 2</w:t>
             </w:r>
           </w:p>
@@ -554,7 +1002,15 @@
             <w:tcW w:w="2952" w:type="dxa"/>
           </w:tcPr>
           <w:p>
+            <w:pPr>
+              <w:rPr>
+                <w:rFonts w:ascii="Times" w:hAnsi="Times"/>
+              </w:rPr>
+            </w:pPr>
             <w:r>
+              <w:rPr>
+                <w:rFonts w:ascii="Times" w:hAnsi="Times"/>
+              </w:rPr>
               <w:t>Row 1</w:t>
             </w:r>
           </w:p>
@@ -564,17 +1020,41 @@
             <w:tcW w:w="2952" w:type="dxa"/>
           </w:tcPr>
           <w:p>
+            <w:pPr>
+              <w:rPr>
+                <w:rFonts w:ascii="Times" w:hAnsi="Times"/>
+              </w:rPr>
+            </w:pPr>
             <w:r>
+              <w:rPr>
+                <w:rFonts w:ascii="Times" w:hAnsi="Times"/>
+              </w:rPr>
               <w:t>I am writing in a table</w:t>
             </w:r>
           </w:p>
           <w:p>
+            <w:pPr>
+              <w:rPr>
+                <w:rFonts w:ascii="Times" w:hAnsi="Times"/>
+              </w:rPr>
+            </w:pPr>
             <w:r>
+              <w:rPr>
+                <w:rFonts w:ascii="Times" w:hAnsi="Times"/>
+              </w:rPr>
               <w:t>This may start a new paragraph</w:t>
             </w:r>
           </w:p>
           <w:p>
+            <w:pPr>
+              <w:rPr>
+                <w:rFonts w:ascii="Times" w:hAnsi="Times"/>
+              </w:rPr>
+            </w:pPr>
             <w:r>
+              <w:rPr>
+                <w:rFonts w:ascii="Times" w:hAnsi="Times"/>
+              </w:rPr>
               <w:t>Does it start one?</w:t>
             </w:r>
           </w:p>
@@ -583,7 +1063,13 @@
           <w:tcPr>
             <w:tcW w:w="2952" w:type="dxa"/>
           </w:tcPr>
-          <w:p/>
+          <w:p>
+            <w:pPr>
+              <w:rPr>
+                <w:rFonts w:ascii="Times" w:hAnsi="Times"/>
+              </w:rPr>
+            </w:pPr>
+          </w:p>
         </w:tc>
       </w:tr>
       <w:tr>
@@ -592,7 +1078,15 @@
             <w:tcW w:w="2952" w:type="dxa"/>
           </w:tcPr>
           <w:p>
+            <w:pPr>
+              <w:rPr>
+                <w:rFonts w:ascii="Times" w:hAnsi="Times"/>
+              </w:rPr>
+            </w:pPr>
             <w:r>
+              <w:rPr>
+                <w:rFonts w:ascii="Times" w:hAnsi="Times"/>
+              </w:rPr>
               <w:t>Row 2</w:t>
             </w:r>
           </w:p>
@@ -601,17 +1095,35 @@
           <w:tcPr>
             <w:tcW w:w="2952" w:type="dxa"/>
           </w:tcPr>
-          <w:p/>
+          <w:p>
+            <w:pPr>
+              <w:rPr>
+                <w:rFonts w:ascii="Times" w:hAnsi="Times"/>
+              </w:rPr>
+            </w:pPr>
+          </w:p>
         </w:tc>
         <w:tc>
           <w:tcPr>
             <w:tcW w:w="2952" w:type="dxa"/>
           </w:tcPr>
-          <w:p/>
+          <w:p>
+            <w:pPr>
+              <w:rPr>
+                <w:rFonts w:ascii="Times" w:hAnsi="Times"/>
+              </w:rPr>
+            </w:pPr>
+          </w:p>
         </w:tc>
       </w:tr>
     </w:tbl>
-    <w:p/>
+    <w:p>
+      <w:pPr>
+        <w:rPr>
+          <w:rFonts w:ascii="Times" w:hAnsi="Times"/>
+        </w:rPr>
+      </w:pPr>
+    </w:p>
     <w:tbl>
       <w:tblPr>
         <w:tblStyle w:val="TableGrid"/>
@@ -628,14 +1140,28 @@
           <w:tcPr>
             <w:tcW w:w="2952" w:type="dxa"/>
           </w:tcPr>
-          <w:p/>
+          <w:p>
+            <w:pPr>
+              <w:rPr>
+                <w:rFonts w:ascii="Times" w:hAnsi="Times"/>
+              </w:rPr>
+            </w:pPr>
+          </w:p>
         </w:tc>
         <w:tc>
           <w:tcPr>
             <w:tcW w:w="2952" w:type="dxa"/>
           </w:tcPr>
           <w:p>
+            <w:pPr>
+              <w:rPr>
+                <w:rFonts w:ascii="Times" w:hAnsi="Times"/>
+              </w:rPr>
+            </w:pPr>
             <w:r>
+              <w:rPr>
+                <w:rFonts w:ascii="Times" w:hAnsi="Times"/>
+              </w:rPr>
               <w:t xml:space="preserve">Column 1 </w:t>
             </w:r>
           </w:p>
@@ -645,7 +1171,15 @@
             <w:tcW w:w="2952" w:type="dxa"/>
           </w:tcPr>
           <w:p>
+            <w:pPr>
+              <w:rPr>
+                <w:rFonts w:ascii="Times" w:hAnsi="Times"/>
+              </w:rPr>
+            </w:pPr>
             <w:r>
+              <w:rPr>
+                <w:rFonts w:ascii="Times" w:hAnsi="Times"/>
+              </w:rPr>
               <w:t>Column 2</w:t>
             </w:r>
           </w:p>
@@ -657,7 +1191,15 @@
             <w:tcW w:w="2952" w:type="dxa"/>
           </w:tcPr>
           <w:p>
+            <w:pPr>
+              <w:rPr>
+                <w:rFonts w:ascii="Times" w:hAnsi="Times"/>
+              </w:rPr>
+            </w:pPr>
             <w:r>
+              <w:rPr>
+                <w:rFonts w:ascii="Times" w:hAnsi="Times"/>
+              </w:rPr>
               <w:t xml:space="preserve">Row 1 </w:t>
             </w:r>
           </w:p>
@@ -672,8 +1214,14 @@
                 <w:ilvl w:val="0"/>
                 <w:numId w:val="9"/>
               </w:numPr>
+              <w:rPr>
+                <w:rFonts w:ascii="Times" w:hAnsi="Times"/>
+              </w:rPr>
             </w:pPr>
             <w:r>
+              <w:rPr>
+                <w:rFonts w:ascii="Times" w:hAnsi="Times"/>
+              </w:rPr>
               <w:t>This is the first</w:t>
             </w:r>
           </w:p>
@@ -683,8 +1231,14 @@
                 <w:ilvl w:val="0"/>
                 <w:numId w:val="9"/>
               </w:numPr>
+              <w:rPr>
+                <w:rFonts w:ascii="Times" w:hAnsi="Times"/>
+              </w:rPr>
             </w:pPr>
             <w:r>
+              <w:rPr>
+                <w:rFonts w:ascii="Times" w:hAnsi="Times"/>
+              </w:rPr>
               <w:t>And second</w:t>
             </w:r>
           </w:p>
@@ -694,8 +1248,14 @@
                 <w:ilvl w:val="0"/>
                 <w:numId w:val="9"/>
               </w:numPr>
+              <w:rPr>
+                <w:rFonts w:ascii="Times" w:hAnsi="Times"/>
+              </w:rPr>
             </w:pPr>
             <w:r>
+              <w:rPr>
+                <w:rFonts w:ascii="Times" w:hAnsi="Times"/>
+              </w:rPr>
               <w:t>And third</w:t>
             </w:r>
           </w:p>
@@ -705,7 +1265,15 @@
             <w:tcW w:w="2952" w:type="dxa"/>
           </w:tcPr>
           <w:p>
+            <w:pPr>
+              <w:rPr>
+                <w:rFonts w:ascii="Times" w:hAnsi="Times"/>
+              </w:rPr>
+            </w:pPr>
             <w:r>
+              <w:rPr>
+                <w:rFonts w:ascii="Times" w:hAnsi="Times"/>
+              </w:rPr>
               <w:t>Dammit</w:t>
             </w:r>
           </w:p>
@@ -717,29 +1285,59 @@
             <w:tcW w:w="2952" w:type="dxa"/>
           </w:tcPr>
           <w:p>
-            <w:proofErr w:type="gramStart"/>
+            <w:pPr>
+              <w:rPr>
+                <w:rFonts w:ascii="Times" w:hAnsi="Times"/>
+              </w:rPr>
+            </w:pPr>
             <w:r>
+              <w:rPr>
+                <w:rFonts w:ascii="Times" w:hAnsi="Times"/>
+              </w:rPr>
               <w:t>Row  2</w:t>
             </w:r>
-            <w:proofErr w:type="gramEnd"/>
           </w:p>
         </w:tc>
         <w:tc>
           <w:tcPr>
             <w:tcW w:w="2952" w:type="dxa"/>
           </w:tcPr>
-          <w:p/>
+          <w:p>
+            <w:pPr>
+              <w:rPr>
+                <w:rFonts w:ascii="Times" w:hAnsi="Times"/>
+              </w:rPr>
+            </w:pPr>
+          </w:p>
         </w:tc>
         <w:tc>
           <w:tcPr>
             <w:tcW w:w="2952" w:type="dxa"/>
           </w:tcPr>
-          <w:p/>
+          <w:p>
+            <w:pPr>
+              <w:rPr>
+                <w:rFonts w:ascii="Times" w:hAnsi="Times"/>
+              </w:rPr>
+            </w:pPr>
+          </w:p>
         </w:tc>
       </w:tr>
     </w:tbl>
-    <w:p/>
-    <w:p/>
+    <w:p>
+      <w:pPr>
+        <w:rPr>
+          <w:rFonts w:ascii="Times" w:hAnsi="Times"/>
+        </w:rPr>
+      </w:pPr>
+    </w:p>
+    <w:p>
+      <w:pPr>
+        <w:rPr>
+          <w:rFonts w:ascii="Times" w:hAnsi="Times"/>
+        </w:rPr>
+      </w:pPr>
+    </w:p>
     <w:sectPr>
       <w:pgSz w:w="12240" w:h="15840"/>
       <w:pgMar w:top="1440" w:right="1800" w:bottom="1440" w:left="1800" w:header="720" w:footer="720" w:gutter="0"/>
@@ -750,25 +1348,42 @@
 </w:document>
 </file>
 
-<file path=word/comments.xml><?xml version="1.0" encoding="utf-8"?>
-<w:comments xmlns:wpc="http://schemas.microsoft.com/office/word/2010/wordprocessingCanvas" xmlns:mo="http://schemas.microsoft.com/office/mac/office/2008/main" xmlns:mc="http://schemas.openxmlformats.org/markup-compatibility/2006" xmlns:mv="urn:schemas-microsoft-com:mac:vml" xmlns:o="urn:schemas-microsoft-com:office:office" xmlns:r="http://schemas.openxmlformats.org/officeDocument/2006/relationships" xmlns:m="http://schemas.openxmlformats.org/officeDocument/2006/math" xmlns:v="urn:schemas-microsoft-com:vml" xmlns:wp14="http://schemas.microsoft.com/office/word/2010/wordprocessingDrawing" xmlns:wp="http://schemas.openxmlformats.org/drawingml/2006/wordprocessingDrawing" xmlns:w10="urn:schemas-microsoft-com:office:word" xmlns:w="http://schemas.openxmlformats.org/wordprocessingml/2006/main" xmlns:w14="http://schemas.microsoft.com/office/word/2010/wordml" xmlns:wpg="http://schemas.microsoft.com/office/word/2010/wordprocessingGroup" xmlns:wpi="http://schemas.microsoft.com/office/word/2010/wordprocessingInk" xmlns:wne="http://schemas.microsoft.com/office/word/2006/wordml" xmlns:wps="http://schemas.microsoft.com/office/word/2010/wordprocessingShape" mc:Ignorable="w14 wp14">
-  <w:comment w:id="4" w:author="Sam Portnow" w:date="2014-03-07T02:25:00Z" w:initials="SP">
-    <w:p>
-      <w:pPr>
-        <w:pStyle w:val="CommentText"/>
-      </w:pPr>
-      <w:r>
-        <w:rPr>
-          <w:rStyle w:val="CommentReference"/>
-        </w:rPr>
-        <w:annotationRef/>
-      </w:r>
-      <w:r>
-        <w:t>This is another comment</w:t>
-      </w:r>
-    </w:p>
-  </w:comment>
-</w:comments>
+<file path=word/endnotes.xml><?xml version="1.0" encoding="utf-8"?>
+<w:endnotes xmlns:wpc="http://schemas.microsoft.com/office/word/2010/wordprocessingCanvas" xmlns:mo="http://schemas.microsoft.com/office/mac/office/2008/main" xmlns:mc="http://schemas.openxmlformats.org/markup-compatibility/2006" xmlns:mv="urn:schemas-microsoft-com:mac:vml" xmlns:o="urn:schemas-microsoft-com:office:office" xmlns:r="http://schemas.openxmlformats.org/officeDocument/2006/relationships" xmlns:m="http://schemas.openxmlformats.org/officeDocument/2006/math" xmlns:v="urn:schemas-microsoft-com:vml" xmlns:wp14="http://schemas.microsoft.com/office/word/2010/wordprocessingDrawing" xmlns:wp="http://schemas.openxmlformats.org/drawingml/2006/wordprocessingDrawing" xmlns:w10="urn:schemas-microsoft-com:office:word" xmlns:w="http://schemas.openxmlformats.org/wordprocessingml/2006/main" xmlns:w14="http://schemas.microsoft.com/office/word/2010/wordml" xmlns:wpg="http://schemas.microsoft.com/office/word/2010/wordprocessingGroup" xmlns:wpi="http://schemas.microsoft.com/office/word/2010/wordprocessingInk" xmlns:wne="http://schemas.microsoft.com/office/word/2006/wordml" xmlns:wps="http://schemas.microsoft.com/office/word/2010/wordprocessingShape" mc:Ignorable="w14 wp14">
+  <w:endnote w:type="separator" w:id="-1">
+    <w:p>
+      <w:r>
+        <w:separator/>
+      </w:r>
+    </w:p>
+  </w:endnote>
+  <w:endnote w:type="continuationSeparator" w:id="0">
+    <w:p>
+      <w:r>
+        <w:continuationSeparator/>
+      </w:r>
+    </w:p>
+  </w:endnote>
+</w:endnotes>
+</file>
+
+<file path=word/footnotes.xml><?xml version="1.0" encoding="utf-8"?>
+<w:footnotes xmlns:wpc="http://schemas.microsoft.com/office/word/2010/wordprocessingCanvas" xmlns:mo="http://schemas.microsoft.com/office/mac/office/2008/main" xmlns:mc="http://schemas.openxmlformats.org/markup-compatibility/2006" xmlns:mv="urn:schemas-microsoft-com:mac:vml" xmlns:o="urn:schemas-microsoft-com:office:office" xmlns:r="http://schemas.openxmlformats.org/officeDocument/2006/relationships" xmlns:m="http://schemas.openxmlformats.org/officeDocument/2006/math" xmlns:v="urn:schemas-microsoft-com:vml" xmlns:wp14="http://schemas.microsoft.com/office/word/2010/wordprocessingDrawing" xmlns:wp="http://schemas.openxmlformats.org/drawingml/2006/wordprocessingDrawing" xmlns:w10="urn:schemas-microsoft-com:office:word" xmlns:w="http://schemas.openxmlformats.org/wordprocessingml/2006/main" xmlns:w14="http://schemas.microsoft.com/office/word/2010/wordml" xmlns:wpg="http://schemas.microsoft.com/office/word/2010/wordprocessingGroup" xmlns:wpi="http://schemas.microsoft.com/office/word/2010/wordprocessingInk" xmlns:wne="http://schemas.microsoft.com/office/word/2006/wordml" xmlns:wps="http://schemas.microsoft.com/office/word/2010/wordprocessingShape" mc:Ignorable="w14 wp14">
+  <w:footnote w:type="separator" w:id="-1">
+    <w:p>
+      <w:r>
+        <w:separator/>
+      </w:r>
+    </w:p>
+  </w:footnote>
+  <w:footnote w:type="continuationSeparator" w:id="0">
+    <w:p>
+      <w:r>
+        <w:continuationSeparator/>
+      </w:r>
+    </w:p>
+  </w:footnote>
+</w:footnotes>
 </file>
 
 <file path=word/numbering.xml><?xml version="1.0" encoding="utf-8"?>
@@ -1787,9 +2402,57 @@
     <w:name w:val="Normal"/>
     <w:qFormat/>
   </w:style>
+  <w:style w:type="paragraph" w:styleId="Heading1">
+    <w:name w:val="heading 1"/>
+    <w:basedOn w:val="Normal"/>
+    <w:next w:val="Normal"/>
+    <w:link w:val="Heading1Char"/>
+    <w:uiPriority w:val="9"/>
+    <w:qFormat/>
+    <w:rsid w:val="00B92632"/>
+    <w:pPr>
+      <w:keepNext/>
+      <w:keepLines/>
+      <w:spacing w:before="480"/>
+      <w:outlineLvl w:val="0"/>
+    </w:pPr>
+    <w:rPr>
+      <w:rFonts w:asciiTheme="majorHAnsi" w:eastAsiaTheme="majorEastAsia" w:hAnsiTheme="majorHAnsi" w:cstheme="majorBidi"/>
+      <w:b/>
+      <w:bCs/>
+      <w:color w:val="345A8A" w:themeColor="accent1" w:themeShade="B5"/>
+      <w:sz w:val="32"/>
+      <w:szCs w:val="32"/>
+    </w:rPr>
+  </w:style>
+  <w:style w:type="paragraph" w:styleId="Heading2">
+    <w:name w:val="heading 2"/>
+    <w:basedOn w:val="Normal"/>
+    <w:next w:val="Normal"/>
+    <w:link w:val="Heading2Char"/>
+    <w:uiPriority w:val="9"/>
+    <w:unhideWhenUsed/>
+    <w:qFormat/>
+    <w:rsid w:val="00B92632"/>
+    <w:pPr>
+      <w:keepNext/>
+      <w:keepLines/>
+      <w:spacing w:before="200"/>
+      <w:outlineLvl w:val="1"/>
+    </w:pPr>
+    <w:rPr>
+      <w:rFonts w:asciiTheme="majorHAnsi" w:eastAsiaTheme="majorEastAsia" w:hAnsiTheme="majorHAnsi" w:cstheme="majorBidi"/>
+      <w:b/>
+      <w:bCs/>
+      <w:color w:val="4F81BD" w:themeColor="accent1"/>
+      <w:sz w:val="26"/>
+      <w:szCs w:val="26"/>
+    </w:rPr>
+  </w:style>
   <w:style w:type="character" w:default="1" w:styleId="DefaultParagraphFont">
     <w:name w:val="Default Paragraph Font"/>
     <w:uiPriority w:val="1"/>
+    <w:semiHidden/>
     <w:unhideWhenUsed/>
   </w:style>
   <w:style w:type="table" w:default="1" w:styleId="TableNormal">
@@ -1905,6 +2568,256 @@
       <w:rFonts w:ascii="Lucida Grande" w:hAnsi="Lucida Grande" w:cs="Lucida Grande"/>
       <w:sz w:val="18"/>
       <w:szCs w:val="18"/>
+    </w:rPr>
+  </w:style>
+  <w:style w:type="paragraph" w:styleId="Header">
+    <w:name w:val="header"/>
+    <w:basedOn w:val="Normal"/>
+    <w:link w:val="HeaderChar"/>
+    <w:uiPriority w:val="99"/>
+    <w:unhideWhenUsed/>
+    <w:rsid w:val="003356DE"/>
+    <w:pPr>
+      <w:tabs>
+        <w:tab w:val="center" w:pos="4320"/>
+        <w:tab w:val="right" w:pos="8640"/>
+      </w:tabs>
+    </w:pPr>
+  </w:style>
+  <w:style w:type="character" w:customStyle="1" w:styleId="HeaderChar">
+    <w:name w:val="Header Char"/>
+    <w:basedOn w:val="DefaultParagraphFont"/>
+    <w:link w:val="Header"/>
+    <w:uiPriority w:val="99"/>
+    <w:rsid w:val="003356DE"/>
+  </w:style>
+  <w:style w:type="paragraph" w:styleId="Footer">
+    <w:name w:val="footer"/>
+    <w:basedOn w:val="Normal"/>
+    <w:link w:val="FooterChar"/>
+    <w:uiPriority w:val="99"/>
+    <w:unhideWhenUsed/>
+    <w:rsid w:val="003356DE"/>
+    <w:pPr>
+      <w:tabs>
+        <w:tab w:val="center" w:pos="4320"/>
+        <w:tab w:val="right" w:pos="8640"/>
+      </w:tabs>
+    </w:pPr>
+  </w:style>
+  <w:style w:type="character" w:customStyle="1" w:styleId="FooterChar">
+    <w:name w:val="Footer Char"/>
+    <w:basedOn w:val="DefaultParagraphFont"/>
+    <w:link w:val="Footer"/>
+    <w:uiPriority w:val="99"/>
+    <w:rsid w:val="003356DE"/>
+  </w:style>
+  <w:style w:type="character" w:customStyle="1" w:styleId="Heading1Char">
+    <w:name w:val="Heading 1 Char"/>
+    <w:basedOn w:val="DefaultParagraphFont"/>
+    <w:link w:val="Heading1"/>
+    <w:uiPriority w:val="9"/>
+    <w:rsid w:val="00B92632"/>
+    <w:rPr>
+      <w:rFonts w:asciiTheme="majorHAnsi" w:eastAsiaTheme="majorEastAsia" w:hAnsiTheme="majorHAnsi" w:cstheme="majorBidi"/>
+      <w:b/>
+      <w:bCs/>
+      <w:color w:val="345A8A" w:themeColor="accent1" w:themeShade="B5"/>
+      <w:sz w:val="32"/>
+      <w:szCs w:val="32"/>
+    </w:rPr>
+  </w:style>
+  <w:style w:type="paragraph" w:styleId="TOCHeading">
+    <w:name w:val="TOC Heading"/>
+    <w:basedOn w:val="Heading1"/>
+    <w:next w:val="Normal"/>
+    <w:uiPriority w:val="39"/>
+    <w:unhideWhenUsed/>
+    <w:qFormat/>
+    <w:rsid w:val="00B92632"/>
+    <w:pPr>
+      <w:spacing w:line="276" w:lineRule="auto"/>
+      <w:outlineLvl w:val="9"/>
+    </w:pPr>
+    <w:rPr>
+      <w:color w:val="365F91" w:themeColor="accent1" w:themeShade="BF"/>
+      <w:sz w:val="28"/>
+      <w:szCs w:val="28"/>
+    </w:rPr>
+  </w:style>
+  <w:style w:type="paragraph" w:styleId="TOC1">
+    <w:name w:val="toc 1"/>
+    <w:basedOn w:val="Normal"/>
+    <w:next w:val="Normal"/>
+    <w:autoRedefine/>
+    <w:uiPriority w:val="39"/>
+    <w:semiHidden/>
+    <w:unhideWhenUsed/>
+    <w:rsid w:val="00B92632"/>
+    <w:pPr>
+      <w:spacing w:before="120"/>
+    </w:pPr>
+    <w:rPr>
+      <w:rFonts w:asciiTheme="minorHAnsi" w:hAnsiTheme="minorHAnsi"/>
+      <w:b/>
+      <w:sz w:val="24"/>
+      <w:szCs w:val="24"/>
+    </w:rPr>
+  </w:style>
+  <w:style w:type="paragraph" w:styleId="TOC2">
+    <w:name w:val="toc 2"/>
+    <w:basedOn w:val="Normal"/>
+    <w:next w:val="Normal"/>
+    <w:autoRedefine/>
+    <w:uiPriority w:val="39"/>
+    <w:semiHidden/>
+    <w:unhideWhenUsed/>
+    <w:rsid w:val="00B92632"/>
+    <w:pPr>
+      <w:ind w:left="220"/>
+    </w:pPr>
+    <w:rPr>
+      <w:rFonts w:asciiTheme="minorHAnsi" w:hAnsiTheme="minorHAnsi"/>
+      <w:b/>
+    </w:rPr>
+  </w:style>
+  <w:style w:type="paragraph" w:styleId="TOC3">
+    <w:name w:val="toc 3"/>
+    <w:basedOn w:val="Normal"/>
+    <w:next w:val="Normal"/>
+    <w:autoRedefine/>
+    <w:uiPriority w:val="39"/>
+    <w:semiHidden/>
+    <w:unhideWhenUsed/>
+    <w:rsid w:val="00B92632"/>
+    <w:pPr>
+      <w:ind w:left="440"/>
+    </w:pPr>
+    <w:rPr>
+      <w:rFonts w:asciiTheme="minorHAnsi" w:hAnsiTheme="minorHAnsi"/>
+    </w:rPr>
+  </w:style>
+  <w:style w:type="paragraph" w:styleId="TOC4">
+    <w:name w:val="toc 4"/>
+    <w:basedOn w:val="Normal"/>
+    <w:next w:val="Normal"/>
+    <w:autoRedefine/>
+    <w:uiPriority w:val="39"/>
+    <w:semiHidden/>
+    <w:unhideWhenUsed/>
+    <w:rsid w:val="00B92632"/>
+    <w:pPr>
+      <w:ind w:left="660"/>
+    </w:pPr>
+    <w:rPr>
+      <w:rFonts w:asciiTheme="minorHAnsi" w:hAnsiTheme="minorHAnsi"/>
+      <w:sz w:val="20"/>
+      <w:szCs w:val="20"/>
+    </w:rPr>
+  </w:style>
+  <w:style w:type="paragraph" w:styleId="TOC5">
+    <w:name w:val="toc 5"/>
+    <w:basedOn w:val="Normal"/>
+    <w:next w:val="Normal"/>
+    <w:autoRedefine/>
+    <w:uiPriority w:val="39"/>
+    <w:semiHidden/>
+    <w:unhideWhenUsed/>
+    <w:rsid w:val="00B92632"/>
+    <w:pPr>
+      <w:ind w:left="880"/>
+    </w:pPr>
+    <w:rPr>
+      <w:rFonts w:asciiTheme="minorHAnsi" w:hAnsiTheme="minorHAnsi"/>
+      <w:sz w:val="20"/>
+      <w:szCs w:val="20"/>
+    </w:rPr>
+  </w:style>
+  <w:style w:type="paragraph" w:styleId="TOC6">
+    <w:name w:val="toc 6"/>
+    <w:basedOn w:val="Normal"/>
+    <w:next w:val="Normal"/>
+    <w:autoRedefine/>
+    <w:uiPriority w:val="39"/>
+    <w:semiHidden/>
+    <w:unhideWhenUsed/>
+    <w:rsid w:val="00B92632"/>
+    <w:pPr>
+      <w:ind w:left="1100"/>
+    </w:pPr>
+    <w:rPr>
+      <w:rFonts w:asciiTheme="minorHAnsi" w:hAnsiTheme="minorHAnsi"/>
+      <w:sz w:val="20"/>
+      <w:szCs w:val="20"/>
+    </w:rPr>
+  </w:style>
+  <w:style w:type="paragraph" w:styleId="TOC7">
+    <w:name w:val="toc 7"/>
+    <w:basedOn w:val="Normal"/>
+    <w:next w:val="Normal"/>
+    <w:autoRedefine/>
+    <w:uiPriority w:val="39"/>
+    <w:semiHidden/>
+    <w:unhideWhenUsed/>
+    <w:rsid w:val="00B92632"/>
+    <w:pPr>
+      <w:ind w:left="1320"/>
+    </w:pPr>
+    <w:rPr>
+      <w:rFonts w:asciiTheme="minorHAnsi" w:hAnsiTheme="minorHAnsi"/>
+      <w:sz w:val="20"/>
+      <w:szCs w:val="20"/>
+    </w:rPr>
+  </w:style>
+  <w:style w:type="paragraph" w:styleId="TOC8">
+    <w:name w:val="toc 8"/>
+    <w:basedOn w:val="Normal"/>
+    <w:next w:val="Normal"/>
+    <w:autoRedefine/>
+    <w:uiPriority w:val="39"/>
+    <w:semiHidden/>
+    <w:unhideWhenUsed/>
+    <w:rsid w:val="00B92632"/>
+    <w:pPr>
+      <w:ind w:left="1540"/>
+    </w:pPr>
+    <w:rPr>
+      <w:rFonts w:asciiTheme="minorHAnsi" w:hAnsiTheme="minorHAnsi"/>
+      <w:sz w:val="20"/>
+      <w:szCs w:val="20"/>
+    </w:rPr>
+  </w:style>
+  <w:style w:type="paragraph" w:styleId="TOC9">
+    <w:name w:val="toc 9"/>
+    <w:basedOn w:val="Normal"/>
+    <w:next w:val="Normal"/>
+    <w:autoRedefine/>
+    <w:uiPriority w:val="39"/>
+    <w:semiHidden/>
+    <w:unhideWhenUsed/>
+    <w:rsid w:val="00B92632"/>
+    <w:pPr>
+      <w:ind w:left="1760"/>
+    </w:pPr>
+    <w:rPr>
+      <w:rFonts w:asciiTheme="minorHAnsi" w:hAnsiTheme="minorHAnsi"/>
+      <w:sz w:val="20"/>
+      <w:szCs w:val="20"/>
+    </w:rPr>
+  </w:style>
+  <w:style w:type="character" w:customStyle="1" w:styleId="Heading2Char">
+    <w:name w:val="Heading 2 Char"/>
+    <w:basedOn w:val="DefaultParagraphFont"/>
+    <w:link w:val="Heading2"/>
+    <w:uiPriority w:val="9"/>
+    <w:rsid w:val="00B92632"/>
+    <w:rPr>
+      <w:rFonts w:asciiTheme="majorHAnsi" w:eastAsiaTheme="majorEastAsia" w:hAnsiTheme="majorHAnsi" w:cstheme="majorBidi"/>
+      <w:b/>
+      <w:bCs/>
+      <w:color w:val="4F81BD" w:themeColor="accent1"/>
+      <w:sz w:val="26"/>
+      <w:szCs w:val="26"/>
     </w:rPr>
   </w:style>
 </w:styles>
@@ -2066,9 +2979,57 @@
     <w:name w:val="Normal"/>
     <w:qFormat/>
   </w:style>
+  <w:style w:type="paragraph" w:styleId="Heading1">
+    <w:name w:val="heading 1"/>
+    <w:basedOn w:val="Normal"/>
+    <w:next w:val="Normal"/>
+    <w:link w:val="Heading1Char"/>
+    <w:uiPriority w:val="9"/>
+    <w:qFormat/>
+    <w:rsid w:val="00B92632"/>
+    <w:pPr>
+      <w:keepNext/>
+      <w:keepLines/>
+      <w:spacing w:before="480"/>
+      <w:outlineLvl w:val="0"/>
+    </w:pPr>
+    <w:rPr>
+      <w:rFonts w:asciiTheme="majorHAnsi" w:eastAsiaTheme="majorEastAsia" w:hAnsiTheme="majorHAnsi" w:cstheme="majorBidi"/>
+      <w:b/>
+      <w:bCs/>
+      <w:color w:val="345A8A" w:themeColor="accent1" w:themeShade="B5"/>
+      <w:sz w:val="32"/>
+      <w:szCs w:val="32"/>
+    </w:rPr>
+  </w:style>
+  <w:style w:type="paragraph" w:styleId="Heading2">
+    <w:name w:val="heading 2"/>
+    <w:basedOn w:val="Normal"/>
+    <w:next w:val="Normal"/>
+    <w:link w:val="Heading2Char"/>
+    <w:uiPriority w:val="9"/>
+    <w:unhideWhenUsed/>
+    <w:qFormat/>
+    <w:rsid w:val="00B92632"/>
+    <w:pPr>
+      <w:keepNext/>
+      <w:keepLines/>
+      <w:spacing w:before="200"/>
+      <w:outlineLvl w:val="1"/>
+    </w:pPr>
+    <w:rPr>
+      <w:rFonts w:asciiTheme="majorHAnsi" w:eastAsiaTheme="majorEastAsia" w:hAnsiTheme="majorHAnsi" w:cstheme="majorBidi"/>
+      <w:b/>
+      <w:bCs/>
+      <w:color w:val="4F81BD" w:themeColor="accent1"/>
+      <w:sz w:val="26"/>
+      <w:szCs w:val="26"/>
+    </w:rPr>
+  </w:style>
   <w:style w:type="character" w:default="1" w:styleId="DefaultParagraphFont">
     <w:name w:val="Default Paragraph Font"/>
     <w:uiPriority w:val="1"/>
+    <w:semiHidden/>
     <w:unhideWhenUsed/>
   </w:style>
   <w:style w:type="table" w:default="1" w:styleId="TableNormal">
@@ -2184,6 +3145,256 @@
       <w:rFonts w:ascii="Lucida Grande" w:hAnsi="Lucida Grande" w:cs="Lucida Grande"/>
       <w:sz w:val="18"/>
       <w:szCs w:val="18"/>
+    </w:rPr>
+  </w:style>
+  <w:style w:type="paragraph" w:styleId="Header">
+    <w:name w:val="header"/>
+    <w:basedOn w:val="Normal"/>
+    <w:link w:val="HeaderChar"/>
+    <w:uiPriority w:val="99"/>
+    <w:unhideWhenUsed/>
+    <w:rsid w:val="003356DE"/>
+    <w:pPr>
+      <w:tabs>
+        <w:tab w:val="center" w:pos="4320"/>
+        <w:tab w:val="right" w:pos="8640"/>
+      </w:tabs>
+    </w:pPr>
+  </w:style>
+  <w:style w:type="character" w:customStyle="1" w:styleId="HeaderChar">
+    <w:name w:val="Header Char"/>
+    <w:basedOn w:val="DefaultParagraphFont"/>
+    <w:link w:val="Header"/>
+    <w:uiPriority w:val="99"/>
+    <w:rsid w:val="003356DE"/>
+  </w:style>
+  <w:style w:type="paragraph" w:styleId="Footer">
+    <w:name w:val="footer"/>
+    <w:basedOn w:val="Normal"/>
+    <w:link w:val="FooterChar"/>
+    <w:uiPriority w:val="99"/>
+    <w:unhideWhenUsed/>
+    <w:rsid w:val="003356DE"/>
+    <w:pPr>
+      <w:tabs>
+        <w:tab w:val="center" w:pos="4320"/>
+        <w:tab w:val="right" w:pos="8640"/>
+      </w:tabs>
+    </w:pPr>
+  </w:style>
+  <w:style w:type="character" w:customStyle="1" w:styleId="FooterChar">
+    <w:name w:val="Footer Char"/>
+    <w:basedOn w:val="DefaultParagraphFont"/>
+    <w:link w:val="Footer"/>
+    <w:uiPriority w:val="99"/>
+    <w:rsid w:val="003356DE"/>
+  </w:style>
+  <w:style w:type="character" w:customStyle="1" w:styleId="Heading1Char">
+    <w:name w:val="Heading 1 Char"/>
+    <w:basedOn w:val="DefaultParagraphFont"/>
+    <w:link w:val="Heading1"/>
+    <w:uiPriority w:val="9"/>
+    <w:rsid w:val="00B92632"/>
+    <w:rPr>
+      <w:rFonts w:asciiTheme="majorHAnsi" w:eastAsiaTheme="majorEastAsia" w:hAnsiTheme="majorHAnsi" w:cstheme="majorBidi"/>
+      <w:b/>
+      <w:bCs/>
+      <w:color w:val="345A8A" w:themeColor="accent1" w:themeShade="B5"/>
+      <w:sz w:val="32"/>
+      <w:szCs w:val="32"/>
+    </w:rPr>
+  </w:style>
+  <w:style w:type="paragraph" w:styleId="TOCHeading">
+    <w:name w:val="TOC Heading"/>
+    <w:basedOn w:val="Heading1"/>
+    <w:next w:val="Normal"/>
+    <w:uiPriority w:val="39"/>
+    <w:unhideWhenUsed/>
+    <w:qFormat/>
+    <w:rsid w:val="00B92632"/>
+    <w:pPr>
+      <w:spacing w:line="276" w:lineRule="auto"/>
+      <w:outlineLvl w:val="9"/>
+    </w:pPr>
+    <w:rPr>
+      <w:color w:val="365F91" w:themeColor="accent1" w:themeShade="BF"/>
+      <w:sz w:val="28"/>
+      <w:szCs w:val="28"/>
+    </w:rPr>
+  </w:style>
+  <w:style w:type="paragraph" w:styleId="TOC1">
+    <w:name w:val="toc 1"/>
+    <w:basedOn w:val="Normal"/>
+    <w:next w:val="Normal"/>
+    <w:autoRedefine/>
+    <w:uiPriority w:val="39"/>
+    <w:semiHidden/>
+    <w:unhideWhenUsed/>
+    <w:rsid w:val="00B92632"/>
+    <w:pPr>
+      <w:spacing w:before="120"/>
+    </w:pPr>
+    <w:rPr>
+      <w:rFonts w:asciiTheme="minorHAnsi" w:hAnsiTheme="minorHAnsi"/>
+      <w:b/>
+      <w:sz w:val="24"/>
+      <w:szCs w:val="24"/>
+    </w:rPr>
+  </w:style>
+  <w:style w:type="paragraph" w:styleId="TOC2">
+    <w:name w:val="toc 2"/>
+    <w:basedOn w:val="Normal"/>
+    <w:next w:val="Normal"/>
+    <w:autoRedefine/>
+    <w:uiPriority w:val="39"/>
+    <w:semiHidden/>
+    <w:unhideWhenUsed/>
+    <w:rsid w:val="00B92632"/>
+    <w:pPr>
+      <w:ind w:left="220"/>
+    </w:pPr>
+    <w:rPr>
+      <w:rFonts w:asciiTheme="minorHAnsi" w:hAnsiTheme="minorHAnsi"/>
+      <w:b/>
+    </w:rPr>
+  </w:style>
+  <w:style w:type="paragraph" w:styleId="TOC3">
+    <w:name w:val="toc 3"/>
+    <w:basedOn w:val="Normal"/>
+    <w:next w:val="Normal"/>
+    <w:autoRedefine/>
+    <w:uiPriority w:val="39"/>
+    <w:semiHidden/>
+    <w:unhideWhenUsed/>
+    <w:rsid w:val="00B92632"/>
+    <w:pPr>
+      <w:ind w:left="440"/>
+    </w:pPr>
+    <w:rPr>
+      <w:rFonts w:asciiTheme="minorHAnsi" w:hAnsiTheme="minorHAnsi"/>
+    </w:rPr>
+  </w:style>
+  <w:style w:type="paragraph" w:styleId="TOC4">
+    <w:name w:val="toc 4"/>
+    <w:basedOn w:val="Normal"/>
+    <w:next w:val="Normal"/>
+    <w:autoRedefine/>
+    <w:uiPriority w:val="39"/>
+    <w:semiHidden/>
+    <w:unhideWhenUsed/>
+    <w:rsid w:val="00B92632"/>
+    <w:pPr>
+      <w:ind w:left="660"/>
+    </w:pPr>
+    <w:rPr>
+      <w:rFonts w:asciiTheme="minorHAnsi" w:hAnsiTheme="minorHAnsi"/>
+      <w:sz w:val="20"/>
+      <w:szCs w:val="20"/>
+    </w:rPr>
+  </w:style>
+  <w:style w:type="paragraph" w:styleId="TOC5">
+    <w:name w:val="toc 5"/>
+    <w:basedOn w:val="Normal"/>
+    <w:next w:val="Normal"/>
+    <w:autoRedefine/>
+    <w:uiPriority w:val="39"/>
+    <w:semiHidden/>
+    <w:unhideWhenUsed/>
+    <w:rsid w:val="00B92632"/>
+    <w:pPr>
+      <w:ind w:left="880"/>
+    </w:pPr>
+    <w:rPr>
+      <w:rFonts w:asciiTheme="minorHAnsi" w:hAnsiTheme="minorHAnsi"/>
+      <w:sz w:val="20"/>
+      <w:szCs w:val="20"/>
+    </w:rPr>
+  </w:style>
+  <w:style w:type="paragraph" w:styleId="TOC6">
+    <w:name w:val="toc 6"/>
+    <w:basedOn w:val="Normal"/>
+    <w:next w:val="Normal"/>
+    <w:autoRedefine/>
+    <w:uiPriority w:val="39"/>
+    <w:semiHidden/>
+    <w:unhideWhenUsed/>
+    <w:rsid w:val="00B92632"/>
+    <w:pPr>
+      <w:ind w:left="1100"/>
+    </w:pPr>
+    <w:rPr>
+      <w:rFonts w:asciiTheme="minorHAnsi" w:hAnsiTheme="minorHAnsi"/>
+      <w:sz w:val="20"/>
+      <w:szCs w:val="20"/>
+    </w:rPr>
+  </w:style>
+  <w:style w:type="paragraph" w:styleId="TOC7">
+    <w:name w:val="toc 7"/>
+    <w:basedOn w:val="Normal"/>
+    <w:next w:val="Normal"/>
+    <w:autoRedefine/>
+    <w:uiPriority w:val="39"/>
+    <w:semiHidden/>
+    <w:unhideWhenUsed/>
+    <w:rsid w:val="00B92632"/>
+    <w:pPr>
+      <w:ind w:left="1320"/>
+    </w:pPr>
+    <w:rPr>
+      <w:rFonts w:asciiTheme="minorHAnsi" w:hAnsiTheme="minorHAnsi"/>
+      <w:sz w:val="20"/>
+      <w:szCs w:val="20"/>
+    </w:rPr>
+  </w:style>
+  <w:style w:type="paragraph" w:styleId="TOC8">
+    <w:name w:val="toc 8"/>
+    <w:basedOn w:val="Normal"/>
+    <w:next w:val="Normal"/>
+    <w:autoRedefine/>
+    <w:uiPriority w:val="39"/>
+    <w:semiHidden/>
+    <w:unhideWhenUsed/>
+    <w:rsid w:val="00B92632"/>
+    <w:pPr>
+      <w:ind w:left="1540"/>
+    </w:pPr>
+    <w:rPr>
+      <w:rFonts w:asciiTheme="minorHAnsi" w:hAnsiTheme="minorHAnsi"/>
+      <w:sz w:val="20"/>
+      <w:szCs w:val="20"/>
+    </w:rPr>
+  </w:style>
+  <w:style w:type="paragraph" w:styleId="TOC9">
+    <w:name w:val="toc 9"/>
+    <w:basedOn w:val="Normal"/>
+    <w:next w:val="Normal"/>
+    <w:autoRedefine/>
+    <w:uiPriority w:val="39"/>
+    <w:semiHidden/>
+    <w:unhideWhenUsed/>
+    <w:rsid w:val="00B92632"/>
+    <w:pPr>
+      <w:ind w:left="1760"/>
+    </w:pPr>
+    <w:rPr>
+      <w:rFonts w:asciiTheme="minorHAnsi" w:hAnsiTheme="minorHAnsi"/>
+      <w:sz w:val="20"/>
+      <w:szCs w:val="20"/>
+    </w:rPr>
+  </w:style>
+  <w:style w:type="character" w:customStyle="1" w:styleId="Heading2Char">
+    <w:name w:val="Heading 2 Char"/>
+    <w:basedOn w:val="DefaultParagraphFont"/>
+    <w:link w:val="Heading2"/>
+    <w:uiPriority w:val="9"/>
+    <w:rsid w:val="00B92632"/>
+    <w:rPr>
+      <w:rFonts w:asciiTheme="majorHAnsi" w:eastAsiaTheme="majorEastAsia" w:hAnsiTheme="majorHAnsi" w:cstheme="majorBidi"/>
+      <w:b/>
+      <w:bCs/>
+      <w:color w:val="4F81BD" w:themeColor="accent1"/>
+      <w:sz w:val="26"/>
+      <w:szCs w:val="26"/>
     </w:rPr>
   </w:style>
 </w:styles>
@@ -2507,4 +3718,16 @@
   </a:objectDefaults>
   <a:extraClrSchemeLst/>
 </a:theme>
+</file>
+
+<file path=customXml/item1.xml><?xml version="1.0" encoding="utf-8"?>
+<b:Sources xmlns:b="http://schemas.openxmlformats.org/officeDocument/2006/bibliography" xmlns="http://schemas.openxmlformats.org/officeDocument/2006/bibliography" SelectedStyle="/APA.XSL" StyleName="APA"/>
+</file>
+
+<file path=customXml/itemProps1.xml><?xml version="1.0" encoding="utf-8"?>
+<ds:datastoreItem xmlns:ds="http://schemas.openxmlformats.org/officeDocument/2006/customXml" ds:itemID="{16F23F50-CC12-5C4E-AEEA-745FF807D398}">
+  <ds:schemaRefs>
+    <ds:schemaRef ds:uri="http://schemas.openxmlformats.org/officeDocument/2006/bibliography"/>
+  </ds:schemaRefs>
+</ds:datastoreItem>
 </file>
</xml_diff>

<commit_message>
tab only if for_html is true, tab to nbsp conversion for left just indents
</commit_message>
<xml_diff>
--- a/test.docx
+++ b/test.docx
@@ -4,11 +4,14 @@
   <w:body>
     <w:p>
       <w:pPr>
-        <w:ind w:left="3600" w:firstLine="720"/>
-        <w:rPr>
-          <w:rFonts w:ascii="Times" w:hAnsi="Times"/>
-        </w:rPr>
-      </w:pPr>
+        <w:ind w:left="4320" w:firstLine="720"/>
+        <w:jc w:val="both"/>
+        <w:rPr>
+          <w:rFonts w:ascii="Times" w:hAnsi="Times"/>
+        </w:rPr>
+      </w:pPr>
+      <w:bookmarkStart w:id="0" w:name="_GoBack"/>
+      <w:bookmarkEnd w:id="0"/>
       <w:r>
         <w:rPr>
           <w:rFonts w:ascii="Times" w:hAnsi="Times"/>
@@ -18,7 +21,6 @@
     </w:p>
     <w:p>
       <w:pPr>
-        <w:ind w:left="3600" w:firstLine="720"/>
         <w:rPr>
           <w:rFonts w:ascii="Times" w:hAnsi="Times"/>
         </w:rPr>
@@ -51,8 +53,6 @@
         <w:tab/>
         <w:t>Single tab</w:t>
       </w:r>
-      <w:bookmarkStart w:id="0" w:name="_GoBack"/>
-      <w:bookmarkEnd w:id="0"/>
     </w:p>
     <w:p>
       <w:pPr>
@@ -90,7 +90,21 @@
         <w:rPr>
           <w:rFonts w:ascii="Times" w:hAnsi="Times"/>
         </w:rPr>
-        <w:t>&lt;script&gt;alert(HI)&lt;/script&gt;</w:t>
+        <w:t>&lt;</w:t>
+      </w:r>
+      <w:proofErr w:type="gramStart"/>
+      <w:r>
+        <w:rPr>
+          <w:rFonts w:ascii="Times" w:hAnsi="Times"/>
+        </w:rPr>
+        <w:t>script</w:t>
+      </w:r>
+      <w:proofErr w:type="gramEnd"/>
+      <w:r>
+        <w:rPr>
+          <w:rFonts w:ascii="Times" w:hAnsi="Times"/>
+        </w:rPr>
+        <w:t>&gt;alert(HI)&lt;/script&gt;</w:t>
       </w:r>
     </w:p>
     <w:p>
@@ -144,8 +158,13 @@
         <w:pStyle w:val="Heading2"/>
       </w:pPr>
       <w:r>
-        <w:t>Header for ya</w:t>
-      </w:r>
+        <w:t xml:space="preserve">Header for </w:t>
+      </w:r>
+      <w:proofErr w:type="spellStart"/>
+      <w:r>
+        <w:t>ya</w:t>
+      </w:r>
+      <w:proofErr w:type="spellEnd"/>
     </w:p>
     <w:p>
       <w:pPr>
@@ -914,12 +933,14 @@
           <w:rFonts w:ascii="Times" w:hAnsi="Times"/>
         </w:rPr>
       </w:pPr>
+      <w:proofErr w:type="spellStart"/>
       <w:r>
         <w:rPr>
           <w:rFonts w:ascii="Times" w:hAnsi="Times"/>
         </w:rPr>
         <w:t>Hhhhh</w:t>
       </w:r>
+      <w:proofErr w:type="spellEnd"/>
     </w:p>
     <w:p>
       <w:pPr>
@@ -1290,12 +1311,14 @@
                 <w:rFonts w:ascii="Times" w:hAnsi="Times"/>
               </w:rPr>
             </w:pPr>
+            <w:proofErr w:type="gramStart"/>
             <w:r>
               <w:rPr>
                 <w:rFonts w:ascii="Times" w:hAnsi="Times"/>
               </w:rPr>
               <w:t>Row  2</w:t>
             </w:r>
+            <w:proofErr w:type="gramEnd"/>
           </w:p>
         </w:tc>
         <w:tc>
@@ -2452,7 +2475,6 @@
   <w:style w:type="character" w:default="1" w:styleId="DefaultParagraphFont">
     <w:name w:val="Default Paragraph Font"/>
     <w:uiPriority w:val="1"/>
-    <w:semiHidden/>
     <w:unhideWhenUsed/>
   </w:style>
   <w:style w:type="table" w:default="1" w:styleId="TableNormal">
@@ -3029,7 +3051,6 @@
   <w:style w:type="character" w:default="1" w:styleId="DefaultParagraphFont">
     <w:name w:val="Default Paragraph Font"/>
     <w:uiPriority w:val="1"/>
-    <w:semiHidden/>
     <w:unhideWhenUsed/>
   </w:style>
   <w:style w:type="table" w:default="1" w:styleId="TableNormal">
@@ -3725,7 +3746,7 @@
 </file>
 
 <file path=customXml/itemProps1.xml><?xml version="1.0" encoding="utf-8"?>
-<ds:datastoreItem xmlns:ds="http://schemas.openxmlformats.org/officeDocument/2006/customXml" ds:itemID="{16F23F50-CC12-5C4E-AEEA-745FF807D398}">
+<ds:datastoreItem xmlns:ds="http://schemas.openxmlformats.org/officeDocument/2006/customXml" ds:itemID="{5FCDA8B0-4A2F-3C4A-9D43-49DCD0526809}">
   <ds:schemaRefs>
     <ds:schemaRef ds:uri="http://schemas.openxmlformats.org/officeDocument/2006/bibliography"/>
   </ds:schemaRefs>

</xml_diff>

<commit_message>
add list element, ordered list, unordered list; "fix" bold, italic prefix & suffix spacing
</commit_message>
<xml_diff>
--- a/test.docx
+++ b/test.docx
@@ -10,8 +10,6 @@
           <w:rFonts w:ascii="Times" w:hAnsi="Times"/>
         </w:rPr>
       </w:pPr>
-      <w:bookmarkStart w:id="0" w:name="_GoBack"/>
-      <w:bookmarkEnd w:id="0"/>
       <w:r>
         <w:rPr>
           <w:rFonts w:ascii="Times" w:hAnsi="Times"/>
@@ -363,13 +361,20 @@
         </w:rPr>
         <w:t>This is bold text.</w:t>
       </w:r>
-    </w:p>
-    <w:p>
-      <w:pPr>
+      <w:r>
         <w:rPr>
           <w:rFonts w:ascii="Times" w:hAnsi="Times"/>
           <w:b/>
         </w:rPr>
+        <w:t xml:space="preserve"> </w:t>
+      </w:r>
+    </w:p>
+    <w:p>
+      <w:pPr>
+        <w:rPr>
+          <w:rFonts w:ascii="Times" w:hAnsi="Times"/>
+          <w:b/>
+        </w:rPr>
       </w:pPr>
     </w:p>
     <w:p>
@@ -398,13 +403,6 @@
         </w:rPr>
         <w:t xml:space="preserve">This is tabbed and italics. </w:t>
       </w:r>
-    </w:p>
-    <w:p>
-      <w:pPr>
-        <w:rPr>
-          <w:rFonts w:ascii="Times" w:hAnsi="Times"/>
-        </w:rPr>
-      </w:pPr>
     </w:p>
     <w:p>
       <w:pPr>
@@ -488,19 +486,6 @@
     </w:p>
     <w:p>
       <w:pPr>
-        <w:rPr>
-          <w:rFonts w:ascii="Times" w:hAnsi="Times"/>
-        </w:rPr>
-      </w:pPr>
-      <w:r>
-        <w:rPr>
-          <w:rFonts w:ascii="Times" w:hAnsi="Times"/>
-        </w:rPr>
-        <w:tab/>
-      </w:r>
-    </w:p>
-    <w:p>
-      <w:pPr>
         <w:numPr>
           <w:ilvl w:val="0"/>
           <w:numId w:val="4"/>
@@ -632,6 +617,8 @@
           <w:rFonts w:ascii="Times" w:hAnsi="Times"/>
         </w:rPr>
       </w:pPr>
+      <w:bookmarkStart w:id="0" w:name="_GoBack"/>
+      <w:bookmarkEnd w:id="0"/>
     </w:p>
     <w:p>
       <w:pPr>
@@ -3746,7 +3733,7 @@
 </file>
 
 <file path=customXml/itemProps1.xml><?xml version="1.0" encoding="utf-8"?>
-<ds:datastoreItem xmlns:ds="http://schemas.openxmlformats.org/officeDocument/2006/customXml" ds:itemID="{5FCDA8B0-4A2F-3C4A-9D43-49DCD0526809}">
+<ds:datastoreItem xmlns:ds="http://schemas.openxmlformats.org/officeDocument/2006/customXml" ds:itemID="{BE4F0A00-F3B0-354E-B563-D8A0D4CBEC5A}">
   <ds:schemaRefs>
     <ds:schemaRef ds:uri="http://schemas.openxmlformats.org/officeDocument/2006/bibliography"/>
   </ds:schemaRefs>

</xml_diff>